<commit_message>
Modified Final Review questions
</commit_message>
<xml_diff>
--- a/docs/2023_Final_Review_Students_Pricing_310.docx
+++ b/docs/2023_Final_Review_Students_Pricing_310.docx
@@ -1,6 +1,6 @@
 
 <file path=word/document.xml><?xml version="1.0" encoding="utf-8"?>
-<w:document xmlns:wpc="http://schemas.microsoft.com/office/word/2010/wordprocessingCanvas" xmlns:cx="http://schemas.microsoft.com/office/drawing/2014/chartex" xmlns:cx1="http://schemas.microsoft.com/office/drawing/2015/9/8/chartex" xmlns:cx2="http://schemas.microsoft.com/office/drawing/2015/10/21/chartex" xmlns:cx3="http://schemas.microsoft.com/office/drawing/2016/5/9/chartex" xmlns:cx4="http://schemas.microsoft.com/office/drawing/2016/5/10/chartex" xmlns:cx5="http://schemas.microsoft.com/office/drawing/2016/5/11/chartex" xmlns:cx6="http://schemas.microsoft.com/office/drawing/2016/5/12/chartex" xmlns:cx7="http://schemas.microsoft.com/office/drawing/2016/5/13/chartex" xmlns:cx8="http://schemas.microsoft.com/office/drawing/2016/5/14/chartex" xmlns:mc="http://schemas.openxmlformats.org/markup-compatibility/2006" xmlns:aink="http://schemas.microsoft.com/office/drawing/2016/ink" xmlns:am3d="http://schemas.microsoft.com/office/drawing/2017/model3d" xmlns:o="urn:schemas-microsoft-com:office:office" xmlns:oel="http://schemas.microsoft.com/office/2019/extlst" xmlns:r="http://schemas.openxmlformats.org/officeDocument/2006/relationships" xmlns:m="http://schemas.openxmlformats.org/officeDocument/2006/math" xmlns:v="urn:schemas-microsoft-com:vml" xmlns:wp14="http://schemas.microsoft.com/office/word/2010/wordprocessingDrawing" xmlns:wp="http://schemas.openxmlformats.org/drawingml/2006/wordprocessingDrawing" xmlns:w10="urn:schemas-microsoft-com:office:word" xmlns:w="http://schemas.openxmlformats.org/wordprocessingml/2006/main" xmlns:w14="http://schemas.microsoft.com/office/word/2010/wordml" xmlns:w15="http://schemas.microsoft.com/office/word/2012/wordml" xmlns:w16cex="http://schemas.microsoft.com/office/word/2018/wordml/cex" xmlns:w16cid="http://schemas.microsoft.com/office/word/2016/wordml/cid" xmlns:w16="http://schemas.microsoft.com/office/word/2018/wordml" xmlns:w16sdtdh="http://schemas.microsoft.com/office/word/2020/wordml/sdtdatahash" xmlns:w16se="http://schemas.microsoft.com/office/word/2015/wordml/symex" xmlns:wpg="http://schemas.microsoft.com/office/word/2010/wordprocessingGroup" xmlns:wpi="http://schemas.microsoft.com/office/word/2010/wordprocessingInk" xmlns:wne="http://schemas.microsoft.com/office/word/2006/wordml" xmlns:wps="http://schemas.microsoft.com/office/word/2010/wordprocessingShape" mc:Ignorable="w14 w15 w16se w16cid w16 w16cex w16sdtdh wp14">
+<w:document xmlns:wpc="http://schemas.microsoft.com/office/word/2010/wordprocessingCanvas" xmlns:cx="http://schemas.microsoft.com/office/drawing/2014/chartex" xmlns:cx1="http://schemas.microsoft.com/office/drawing/2015/9/8/chartex" xmlns:cx2="http://schemas.microsoft.com/office/drawing/2015/10/21/chartex" xmlns:cx3="http://schemas.microsoft.com/office/drawing/2016/5/9/chartex" xmlns:cx4="http://schemas.microsoft.com/office/drawing/2016/5/10/chartex" xmlns:cx5="http://schemas.microsoft.com/office/drawing/2016/5/11/chartex" xmlns:cx6="http://schemas.microsoft.com/office/drawing/2016/5/12/chartex" xmlns:cx7="http://schemas.microsoft.com/office/drawing/2016/5/13/chartex" xmlns:cx8="http://schemas.microsoft.com/office/drawing/2016/5/14/chartex" xmlns:mc="http://schemas.openxmlformats.org/markup-compatibility/2006" xmlns:aink="http://schemas.microsoft.com/office/drawing/2016/ink" xmlns:am3d="http://schemas.microsoft.com/office/drawing/2017/model3d" xmlns:o="urn:schemas-microsoft-com:office:office" xmlns:oel="http://schemas.microsoft.com/office/2019/extlst" xmlns:r="http://schemas.openxmlformats.org/officeDocument/2006/relationships" xmlns:m="http://schemas.openxmlformats.org/officeDocument/2006/math" xmlns:v="urn:schemas-microsoft-com:vml" xmlns:wp14="http://schemas.microsoft.com/office/word/2010/wordprocessingDrawing" xmlns:wp="http://schemas.openxmlformats.org/drawingml/2006/wordprocessingDrawing" xmlns:w10="urn:schemas-microsoft-com:office:word" xmlns:w="http://schemas.openxmlformats.org/wordprocessingml/2006/main" xmlns:w14="http://schemas.microsoft.com/office/word/2010/wordml" xmlns:w15="http://schemas.microsoft.com/office/word/2012/wordml" xmlns:w16cex="http://schemas.microsoft.com/office/word/2018/wordml/cex" xmlns:w16cid="http://schemas.microsoft.com/office/word/2016/wordml/cid" xmlns:w16="http://schemas.microsoft.com/office/word/2018/wordml" xmlns:w16du="http://schemas.microsoft.com/office/word/2023/wordml/word16du" xmlns:w16sdtdh="http://schemas.microsoft.com/office/word/2020/wordml/sdtdatahash" xmlns:w16se="http://schemas.microsoft.com/office/word/2015/wordml/symex" xmlns:wpg="http://schemas.microsoft.com/office/word/2010/wordprocessingGroup" xmlns:wpi="http://schemas.microsoft.com/office/word/2010/wordprocessingInk" xmlns:wne="http://schemas.microsoft.com/office/word/2006/wordml" xmlns:wps="http://schemas.microsoft.com/office/word/2010/wordprocessingShape" mc:Ignorable="w14 w15 w16se w16cid w16 w16cex w16sdtdh w16du wp14">
   <w:body>
     <w:p>
       <w:pPr>
@@ -301,17 +301,6 @@
         </w:rPr>
         <w:t xml:space="preserve"> </w:t>
       </w:r>
-      <w:r>
-        <w:rPr>
-          <w:rFonts w:ascii="Calibri" w:eastAsia="Calibri" w:hAnsi="Calibri" w:cs="Calibri"/>
-          <w:b/>
-          <w:bCs/>
-          <w:color w:val="000000" w:themeColor="text1"/>
-          <w:sz w:val="24"/>
-          <w:szCs w:val="24"/>
-        </w:rPr>
-        <w:t>Yes.</w:t>
-      </w:r>
     </w:p>
     <w:p>
       <w:pPr>
@@ -392,7 +381,54 @@
           <w:sz w:val="24"/>
           <w:szCs w:val="24"/>
         </w:rPr>
-        <w:t>If you have a price record from that is from today’s date till forever, how many price records will you have if you make a price item adjustment that is set for Dec 5</w:t>
+        <w:t>If you have a price record from that is</w:t>
+      </w:r>
+      <w:r>
+        <w:rPr>
+          <w:rFonts w:ascii="Calibri" w:eastAsia="Calibri" w:hAnsi="Calibri" w:cs="Calibri"/>
+          <w:color w:val="000000" w:themeColor="text1"/>
+          <w:sz w:val="24"/>
+          <w:szCs w:val="24"/>
+        </w:rPr>
+        <w:t xml:space="preserve"> valid</w:t>
+      </w:r>
+      <w:r>
+        <w:rPr>
+          <w:rFonts w:ascii="Calibri" w:eastAsia="Calibri" w:hAnsi="Calibri" w:cs="Calibri"/>
+          <w:color w:val="000000" w:themeColor="text1"/>
+          <w:sz w:val="24"/>
+          <w:szCs w:val="24"/>
+        </w:rPr>
+        <w:t xml:space="preserve"> from today’s date </w:t>
+      </w:r>
+      <w:proofErr w:type="spellStart"/>
+      <w:r>
+        <w:rPr>
+          <w:rFonts w:ascii="Calibri" w:eastAsia="Calibri" w:hAnsi="Calibri" w:cs="Calibri"/>
+          <w:color w:val="000000" w:themeColor="text1"/>
+          <w:sz w:val="24"/>
+          <w:szCs w:val="24"/>
+        </w:rPr>
+        <w:t>un</w:t>
+      </w:r>
+      <w:r>
+        <w:rPr>
+          <w:rFonts w:ascii="Calibri" w:eastAsia="Calibri" w:hAnsi="Calibri" w:cs="Calibri"/>
+          <w:color w:val="000000" w:themeColor="text1"/>
+          <w:sz w:val="24"/>
+          <w:szCs w:val="24"/>
+        </w:rPr>
+        <w:t>till</w:t>
+      </w:r>
+      <w:proofErr w:type="spellEnd"/>
+      <w:r>
+        <w:rPr>
+          <w:rFonts w:ascii="Calibri" w:eastAsia="Calibri" w:hAnsi="Calibri" w:cs="Calibri"/>
+          <w:color w:val="000000" w:themeColor="text1"/>
+          <w:sz w:val="24"/>
+          <w:szCs w:val="24"/>
+        </w:rPr>
+        <w:t xml:space="preserve"> forever, how many price records will you have if you make a price item adjustment that is set for Dec 5</w:t>
       </w:r>
       <w:r>
         <w:rPr>
@@ -628,7 +664,6 @@
           <w:sz w:val="24"/>
           <w:szCs w:val="24"/>
         </w:rPr>
-        <w:lastRenderedPageBreak/>
         <w:t>Can I change the scope of an existing Pricing Level?</w:t>
       </w:r>
       <w:r>
@@ -639,17 +674,6 @@
           <w:szCs w:val="24"/>
         </w:rPr>
         <w:t xml:space="preserve"> </w:t>
-      </w:r>
-      <w:r>
-        <w:rPr>
-          <w:rFonts w:ascii="Calibri" w:eastAsia="Calibri" w:hAnsi="Calibri" w:cs="Calibri"/>
-          <w:b/>
-          <w:bCs/>
-          <w:color w:val="000000" w:themeColor="text1"/>
-          <w:sz w:val="24"/>
-          <w:szCs w:val="24"/>
-        </w:rPr>
-        <w:t>No.</w:t>
       </w:r>
     </w:p>
     <w:p>
@@ -702,17 +726,6 @@
         </w:rPr>
         <w:t xml:space="preserve"> </w:t>
       </w:r>
-      <w:r>
-        <w:rPr>
-          <w:rFonts w:ascii="Calibri" w:eastAsia="Calibri" w:hAnsi="Calibri" w:cs="Calibri"/>
-          <w:b/>
-          <w:bCs/>
-          <w:color w:val="000000" w:themeColor="text1"/>
-          <w:sz w:val="24"/>
-          <w:szCs w:val="24"/>
-        </w:rPr>
-        <w:t>No. It’s Required</w:t>
-      </w:r>
     </w:p>
     <w:p>
       <w:pPr>
@@ -816,7 +829,25 @@
           <w:sz w:val="24"/>
           <w:szCs w:val="24"/>
         </w:rPr>
-        <w:t xml:space="preserve"> when configuring a Component Type means?</w:t>
+        <w:t xml:space="preserve"> when configuring a Component Type</w:t>
+      </w:r>
+      <w:r>
+        <w:rPr>
+          <w:rFonts w:ascii="Calibri" w:eastAsia="Calibri" w:hAnsi="Calibri" w:cs="Calibri"/>
+          <w:color w:val="000000" w:themeColor="text1"/>
+          <w:sz w:val="24"/>
+          <w:szCs w:val="24"/>
+        </w:rPr>
+        <w:t xml:space="preserve"> usage restriction</w:t>
+      </w:r>
+      <w:r>
+        <w:rPr>
+          <w:rFonts w:ascii="Calibri" w:eastAsia="Calibri" w:hAnsi="Calibri" w:cs="Calibri"/>
+          <w:color w:val="000000" w:themeColor="text1"/>
+          <w:sz w:val="24"/>
+          <w:szCs w:val="24"/>
+        </w:rPr>
+        <w:t xml:space="preserve"> means?</w:t>
       </w:r>
       <w:r>
         <w:rPr>
@@ -923,6 +954,31 @@
     </w:p>
     <w:p>
       <w:pPr>
+        <w:pStyle w:val="ListParagraph"/>
+        <w:rPr>
+          <w:rFonts w:ascii="Calibri" w:eastAsia="Calibri" w:hAnsi="Calibri" w:cs="Calibri"/>
+          <w:color w:val="000000" w:themeColor="text1"/>
+          <w:sz w:val="24"/>
+          <w:szCs w:val="24"/>
+        </w:rPr>
+      </w:pPr>
+    </w:p>
+    <w:p>
+      <w:pPr>
+        <w:pStyle w:val="Default"/>
+        <w:spacing w:after="30"/>
+        <w:ind w:left="360"/>
+        <w:jc w:val="both"/>
+        <w:rPr>
+          <w:rFonts w:ascii="Calibri" w:eastAsia="Calibri" w:hAnsi="Calibri" w:cs="Calibri"/>
+          <w:color w:val="000000" w:themeColor="text1"/>
+          <w:sz w:val="24"/>
+          <w:szCs w:val="24"/>
+        </w:rPr>
+      </w:pPr>
+    </w:p>
+    <w:p>
+      <w:pPr>
         <w:pStyle w:val="Default"/>
         <w:spacing w:after="30"/>
         <w:ind w:left="1080"/>
@@ -1007,11 +1063,32 @@
     </w:p>
     <w:p>
       <w:pPr>
-        <w:pStyle w:val="Default"/>
-        <w:numPr>
-          <w:ilvl w:val="0"/>
-          <w:numId w:val="22"/>
-        </w:numPr>
+        <w:pStyle w:val="ListParagraph"/>
+        <w:rPr>
+          <w:rFonts w:ascii="Calibri" w:eastAsia="Calibri" w:hAnsi="Calibri" w:cs="Calibri"/>
+          <w:color w:val="000000" w:themeColor="text1"/>
+          <w:sz w:val="24"/>
+          <w:szCs w:val="24"/>
+        </w:rPr>
+      </w:pPr>
+    </w:p>
+    <w:p>
+      <w:pPr>
+        <w:pStyle w:val="Default"/>
+        <w:spacing w:after="30"/>
+        <w:ind w:left="360"/>
+        <w:jc w:val="both"/>
+        <w:rPr>
+          <w:rFonts w:ascii="Calibri" w:eastAsia="Calibri" w:hAnsi="Calibri" w:cs="Calibri"/>
+          <w:color w:val="000000" w:themeColor="text1"/>
+          <w:sz w:val="24"/>
+          <w:szCs w:val="24"/>
+        </w:rPr>
+      </w:pPr>
+    </w:p>
+    <w:p>
+      <w:pPr>
+        <w:pStyle w:val="Default"/>
         <w:spacing w:after="30"/>
         <w:jc w:val="both"/>
         <w:rPr>
@@ -1418,7 +1495,6 @@
           <w:sz w:val="24"/>
           <w:szCs w:val="24"/>
         </w:rPr>
-        <w:lastRenderedPageBreak/>
         <w:t>Conversions have been loaded for USD to JPY.  A Price Item is priced in USD, will you be able to adjust the price of the price item by a JPY value?</w:t>
       </w:r>
     </w:p>
@@ -1899,7 +1975,25 @@
           <w:sz w:val="24"/>
           <w:szCs w:val="24"/>
         </w:rPr>
-        <w:t>ype should be chosen to return text information?</w:t>
+        <w:t xml:space="preserve">ype should be chosen to return </w:t>
+      </w:r>
+      <w:r>
+        <w:rPr>
+          <w:rFonts w:ascii="Calibri" w:eastAsia="Calibri" w:hAnsi="Calibri" w:cs="Calibri"/>
+          <w:color w:val="000000" w:themeColor="text1"/>
+          <w:sz w:val="24"/>
+          <w:szCs w:val="24"/>
+        </w:rPr>
+        <w:t>text</w:t>
+      </w:r>
+      <w:r>
+        <w:rPr>
+          <w:rFonts w:ascii="Calibri" w:eastAsia="Calibri" w:hAnsi="Calibri" w:cs="Calibri"/>
+          <w:color w:val="000000" w:themeColor="text1"/>
+          <w:sz w:val="24"/>
+          <w:szCs w:val="24"/>
+        </w:rPr>
+        <w:t xml:space="preserve"> information?</w:t>
       </w:r>
     </w:p>
     <w:p>
@@ -2164,7 +2258,6 @@
           <w:sz w:val="24"/>
           <w:szCs w:val="24"/>
         </w:rPr>
-        <w:lastRenderedPageBreak/>
         <w:t>What are the two applicable lookup formats?</w:t>
       </w:r>
     </w:p>
@@ -2277,77 +2370,6 @@
           <w:szCs w:val="24"/>
         </w:rPr>
         <w:t>What are Master Price List Views?</w:t>
-      </w:r>
-    </w:p>
-    <w:p>
-      <w:pPr>
-        <w:pStyle w:val="Default"/>
-        <w:spacing w:after="30"/>
-        <w:ind w:left="720"/>
-        <w:jc w:val="both"/>
-        <w:rPr>
-          <w:rFonts w:ascii="Calibri" w:eastAsia="Calibri" w:hAnsi="Calibri" w:cs="Calibri"/>
-          <w:color w:val="000000" w:themeColor="text1"/>
-          <w:sz w:val="24"/>
-          <w:szCs w:val="24"/>
-        </w:rPr>
-      </w:pPr>
-    </w:p>
-    <w:p>
-      <w:pPr>
-        <w:pStyle w:val="Default"/>
-        <w:spacing w:after="30"/>
-        <w:jc w:val="both"/>
-        <w:rPr>
-          <w:rFonts w:ascii="Calibri" w:eastAsia="Calibri" w:hAnsi="Calibri" w:cs="Calibri"/>
-          <w:color w:val="000000" w:themeColor="text1"/>
-          <w:sz w:val="24"/>
-          <w:szCs w:val="24"/>
-        </w:rPr>
-      </w:pPr>
-    </w:p>
-    <w:p>
-      <w:pPr>
-        <w:pStyle w:val="Default"/>
-        <w:numPr>
-          <w:ilvl w:val="0"/>
-          <w:numId w:val="21"/>
-        </w:numPr>
-        <w:spacing w:after="30"/>
-        <w:jc w:val="both"/>
-        <w:rPr>
-          <w:rFonts w:ascii="Calibri" w:eastAsia="Calibri" w:hAnsi="Calibri" w:cs="Calibri"/>
-          <w:color w:val="000000" w:themeColor="text1"/>
-          <w:sz w:val="24"/>
-          <w:szCs w:val="24"/>
-        </w:rPr>
-      </w:pPr>
-      <w:r>
-        <w:rPr>
-          <w:rFonts w:ascii="Calibri" w:eastAsia="Calibri" w:hAnsi="Calibri" w:cs="Calibri"/>
-          <w:color w:val="000000" w:themeColor="text1"/>
-          <w:sz w:val="24"/>
-          <w:szCs w:val="24"/>
-        </w:rPr>
-        <w:t xml:space="preserve">What must a decimal/string element be marked as </w:t>
-      </w:r>
-      <w:r>
-        <w:rPr>
-          <w:rFonts w:ascii="Calibri" w:eastAsia="Calibri" w:hAnsi="Calibri" w:cs="Calibri"/>
-          <w:color w:val="000000" w:themeColor="text1"/>
-          <w:sz w:val="24"/>
-          <w:szCs w:val="24"/>
-        </w:rPr>
-        <w:t>to</w:t>
-      </w:r>
-      <w:r>
-        <w:rPr>
-          <w:rFonts w:ascii="Calibri" w:eastAsia="Calibri" w:hAnsi="Calibri" w:cs="Calibri"/>
-          <w:color w:val="000000" w:themeColor="text1"/>
-          <w:sz w:val="24"/>
-          <w:szCs w:val="24"/>
-        </w:rPr>
-        <w:t xml:space="preserve"> show in a Master Price List View?</w:t>
       </w:r>
     </w:p>
     <w:p>
@@ -2634,7 +2656,7 @@
 </file>
 
 <file path=word/endnotes.xml><?xml version="1.0" encoding="utf-8"?>
-<w:endnotes xmlns:wpc="http://schemas.microsoft.com/office/word/2010/wordprocessingCanvas" xmlns:cx="http://schemas.microsoft.com/office/drawing/2014/chartex" xmlns:cx1="http://schemas.microsoft.com/office/drawing/2015/9/8/chartex" xmlns:cx2="http://schemas.microsoft.com/office/drawing/2015/10/21/chartex" xmlns:cx3="http://schemas.microsoft.com/office/drawing/2016/5/9/chartex" xmlns:cx4="http://schemas.microsoft.com/office/drawing/2016/5/10/chartex" xmlns:cx5="http://schemas.microsoft.com/office/drawing/2016/5/11/chartex" xmlns:cx6="http://schemas.microsoft.com/office/drawing/2016/5/12/chartex" xmlns:cx7="http://schemas.microsoft.com/office/drawing/2016/5/13/chartex" xmlns:cx8="http://schemas.microsoft.com/office/drawing/2016/5/14/chartex" xmlns:mc="http://schemas.openxmlformats.org/markup-compatibility/2006" xmlns:aink="http://schemas.microsoft.com/office/drawing/2016/ink" xmlns:am3d="http://schemas.microsoft.com/office/drawing/2017/model3d" xmlns:o="urn:schemas-microsoft-com:office:office" xmlns:oel="http://schemas.microsoft.com/office/2019/extlst" xmlns:r="http://schemas.openxmlformats.org/officeDocument/2006/relationships" xmlns:m="http://schemas.openxmlformats.org/officeDocument/2006/math" xmlns:v="urn:schemas-microsoft-com:vml" xmlns:wp14="http://schemas.microsoft.com/office/word/2010/wordprocessingDrawing" xmlns:wp="http://schemas.openxmlformats.org/drawingml/2006/wordprocessingDrawing" xmlns:w10="urn:schemas-microsoft-com:office:word" xmlns:w="http://schemas.openxmlformats.org/wordprocessingml/2006/main" xmlns:w14="http://schemas.microsoft.com/office/word/2010/wordml" xmlns:w15="http://schemas.microsoft.com/office/word/2012/wordml" xmlns:w16cex="http://schemas.microsoft.com/office/word/2018/wordml/cex" xmlns:w16cid="http://schemas.microsoft.com/office/word/2016/wordml/cid" xmlns:w16="http://schemas.microsoft.com/office/word/2018/wordml" xmlns:w16sdtdh="http://schemas.microsoft.com/office/word/2020/wordml/sdtdatahash" xmlns:w16se="http://schemas.microsoft.com/office/word/2015/wordml/symex" xmlns:wpg="http://schemas.microsoft.com/office/word/2010/wordprocessingGroup" xmlns:wpi="http://schemas.microsoft.com/office/word/2010/wordprocessingInk" xmlns:wne="http://schemas.microsoft.com/office/word/2006/wordml" xmlns:wps="http://schemas.microsoft.com/office/word/2010/wordprocessingShape" mc:Ignorable="w14 w15 w16se w16cid w16 w16cex w16sdtdh wp14">
+<w:endnotes xmlns:wpc="http://schemas.microsoft.com/office/word/2010/wordprocessingCanvas" xmlns:cx="http://schemas.microsoft.com/office/drawing/2014/chartex" xmlns:cx1="http://schemas.microsoft.com/office/drawing/2015/9/8/chartex" xmlns:cx2="http://schemas.microsoft.com/office/drawing/2015/10/21/chartex" xmlns:cx3="http://schemas.microsoft.com/office/drawing/2016/5/9/chartex" xmlns:cx4="http://schemas.microsoft.com/office/drawing/2016/5/10/chartex" xmlns:cx5="http://schemas.microsoft.com/office/drawing/2016/5/11/chartex" xmlns:cx6="http://schemas.microsoft.com/office/drawing/2016/5/12/chartex" xmlns:cx7="http://schemas.microsoft.com/office/drawing/2016/5/13/chartex" xmlns:cx8="http://schemas.microsoft.com/office/drawing/2016/5/14/chartex" xmlns:mc="http://schemas.openxmlformats.org/markup-compatibility/2006" xmlns:aink="http://schemas.microsoft.com/office/drawing/2016/ink" xmlns:am3d="http://schemas.microsoft.com/office/drawing/2017/model3d" xmlns:o="urn:schemas-microsoft-com:office:office" xmlns:oel="http://schemas.microsoft.com/office/2019/extlst" xmlns:r="http://schemas.openxmlformats.org/officeDocument/2006/relationships" xmlns:m="http://schemas.openxmlformats.org/officeDocument/2006/math" xmlns:v="urn:schemas-microsoft-com:vml" xmlns:wp14="http://schemas.microsoft.com/office/word/2010/wordprocessingDrawing" xmlns:wp="http://schemas.openxmlformats.org/drawingml/2006/wordprocessingDrawing" xmlns:w10="urn:schemas-microsoft-com:office:word" xmlns:w="http://schemas.openxmlformats.org/wordprocessingml/2006/main" xmlns:w14="http://schemas.microsoft.com/office/word/2010/wordml" xmlns:w15="http://schemas.microsoft.com/office/word/2012/wordml" xmlns:w16cex="http://schemas.microsoft.com/office/word/2018/wordml/cex" xmlns:w16cid="http://schemas.microsoft.com/office/word/2016/wordml/cid" xmlns:w16="http://schemas.microsoft.com/office/word/2018/wordml" xmlns:w16du="http://schemas.microsoft.com/office/word/2023/wordml/word16du" xmlns:w16sdtdh="http://schemas.microsoft.com/office/word/2020/wordml/sdtdatahash" xmlns:w16se="http://schemas.microsoft.com/office/word/2015/wordml/symex" xmlns:wpg="http://schemas.microsoft.com/office/word/2010/wordprocessingGroup" xmlns:wpi="http://schemas.microsoft.com/office/word/2010/wordprocessingInk" xmlns:wne="http://schemas.microsoft.com/office/word/2006/wordml" xmlns:wps="http://schemas.microsoft.com/office/word/2010/wordprocessingShape" mc:Ignorable="w14 w15 w16se w16cid w16 w16cex w16sdtdh w16du wp14">
   <w:endnote w:type="separator" w:id="-1">
     <w:p>
       <w:pPr>
@@ -2666,7 +2688,7 @@
 </file>
 
 <file path=word/footer1.xml><?xml version="1.0" encoding="utf-8"?>
-<w:ftr xmlns:wpc="http://schemas.microsoft.com/office/word/2010/wordprocessingCanvas" xmlns:cx="http://schemas.microsoft.com/office/drawing/2014/chartex" xmlns:cx1="http://schemas.microsoft.com/office/drawing/2015/9/8/chartex" xmlns:cx2="http://schemas.microsoft.com/office/drawing/2015/10/21/chartex" xmlns:cx3="http://schemas.microsoft.com/office/drawing/2016/5/9/chartex" xmlns:cx4="http://schemas.microsoft.com/office/drawing/2016/5/10/chartex" xmlns:cx5="http://schemas.microsoft.com/office/drawing/2016/5/11/chartex" xmlns:cx6="http://schemas.microsoft.com/office/drawing/2016/5/12/chartex" xmlns:cx7="http://schemas.microsoft.com/office/drawing/2016/5/13/chartex" xmlns:cx8="http://schemas.microsoft.com/office/drawing/2016/5/14/chartex" xmlns:mc="http://schemas.openxmlformats.org/markup-compatibility/2006" xmlns:aink="http://schemas.microsoft.com/office/drawing/2016/ink" xmlns:am3d="http://schemas.microsoft.com/office/drawing/2017/model3d" xmlns:o="urn:schemas-microsoft-com:office:office" xmlns:oel="http://schemas.microsoft.com/office/2019/extlst" xmlns:r="http://schemas.openxmlformats.org/officeDocument/2006/relationships" xmlns:m="http://schemas.openxmlformats.org/officeDocument/2006/math" xmlns:v="urn:schemas-microsoft-com:vml" xmlns:wp14="http://schemas.microsoft.com/office/word/2010/wordprocessingDrawing" xmlns:wp="http://schemas.openxmlformats.org/drawingml/2006/wordprocessingDrawing" xmlns:w10="urn:schemas-microsoft-com:office:word" xmlns:w="http://schemas.openxmlformats.org/wordprocessingml/2006/main" xmlns:w14="http://schemas.microsoft.com/office/word/2010/wordml" xmlns:w15="http://schemas.microsoft.com/office/word/2012/wordml" xmlns:w16cex="http://schemas.microsoft.com/office/word/2018/wordml/cex" xmlns:w16cid="http://schemas.microsoft.com/office/word/2016/wordml/cid" xmlns:w16="http://schemas.microsoft.com/office/word/2018/wordml" xmlns:w16sdtdh="http://schemas.microsoft.com/office/word/2020/wordml/sdtdatahash" xmlns:w16se="http://schemas.microsoft.com/office/word/2015/wordml/symex" xmlns:wpg="http://schemas.microsoft.com/office/word/2010/wordprocessingGroup" xmlns:wpi="http://schemas.microsoft.com/office/word/2010/wordprocessingInk" xmlns:wne="http://schemas.microsoft.com/office/word/2006/wordml" xmlns:wps="http://schemas.microsoft.com/office/word/2010/wordprocessingShape" mc:Ignorable="w14 w15 w16se w16cid w16 w16cex w16sdtdh wp14">
+<w:ftr xmlns:wpc="http://schemas.microsoft.com/office/word/2010/wordprocessingCanvas" xmlns:cx="http://schemas.microsoft.com/office/drawing/2014/chartex" xmlns:cx1="http://schemas.microsoft.com/office/drawing/2015/9/8/chartex" xmlns:cx2="http://schemas.microsoft.com/office/drawing/2015/10/21/chartex" xmlns:cx3="http://schemas.microsoft.com/office/drawing/2016/5/9/chartex" xmlns:cx4="http://schemas.microsoft.com/office/drawing/2016/5/10/chartex" xmlns:cx5="http://schemas.microsoft.com/office/drawing/2016/5/11/chartex" xmlns:cx6="http://schemas.microsoft.com/office/drawing/2016/5/12/chartex" xmlns:cx7="http://schemas.microsoft.com/office/drawing/2016/5/13/chartex" xmlns:cx8="http://schemas.microsoft.com/office/drawing/2016/5/14/chartex" xmlns:mc="http://schemas.openxmlformats.org/markup-compatibility/2006" xmlns:aink="http://schemas.microsoft.com/office/drawing/2016/ink" xmlns:am3d="http://schemas.microsoft.com/office/drawing/2017/model3d" xmlns:o="urn:schemas-microsoft-com:office:office" xmlns:oel="http://schemas.microsoft.com/office/2019/extlst" xmlns:r="http://schemas.openxmlformats.org/officeDocument/2006/relationships" xmlns:m="http://schemas.openxmlformats.org/officeDocument/2006/math" xmlns:v="urn:schemas-microsoft-com:vml" xmlns:wp14="http://schemas.microsoft.com/office/word/2010/wordprocessingDrawing" xmlns:wp="http://schemas.openxmlformats.org/drawingml/2006/wordprocessingDrawing" xmlns:w10="urn:schemas-microsoft-com:office:word" xmlns:w="http://schemas.openxmlformats.org/wordprocessingml/2006/main" xmlns:w14="http://schemas.microsoft.com/office/word/2010/wordml" xmlns:w15="http://schemas.microsoft.com/office/word/2012/wordml" xmlns:w16cex="http://schemas.microsoft.com/office/word/2018/wordml/cex" xmlns:w16cid="http://schemas.microsoft.com/office/word/2016/wordml/cid" xmlns:w16="http://schemas.microsoft.com/office/word/2018/wordml" xmlns:w16du="http://schemas.microsoft.com/office/word/2023/wordml/word16du" xmlns:w16sdtdh="http://schemas.microsoft.com/office/word/2020/wordml/sdtdatahash" xmlns:w16se="http://schemas.microsoft.com/office/word/2015/wordml/symex" xmlns:wpg="http://schemas.microsoft.com/office/word/2010/wordprocessingGroup" xmlns:wpi="http://schemas.microsoft.com/office/word/2010/wordprocessingInk" xmlns:wne="http://schemas.microsoft.com/office/word/2006/wordml" xmlns:wps="http://schemas.microsoft.com/office/word/2010/wordprocessingShape" mc:Ignorable="w14 w15 w16se w16cid w16 w16cex w16sdtdh w16du wp14">
   <w:p>
     <w:pPr>
       <w:pStyle w:val="Footer"/>
@@ -2940,9 +2962,9 @@
             </wp:anchor>
           </w:drawing>
         </mc:Choice>
-        <mc:Fallback xmlns:w16du="http://schemas.microsoft.com/office/word/2023/wordml/word16du">
+        <mc:Fallback>
           <w:pict>
-            <v:group w14:anchorId="33E049A7" id="Group 3" o:spid="_x0000_s1026" style="position:absolute;left:0;text-align:left;margin-left:0;margin-top:-19.6pt;width:582.5pt;height:28.8pt;z-index:251658240" coordsize="73974,3657" o:gfxdata="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">
+            <v:group w14:anchorId="33E049A7" id="Group 3" o:spid="_x0000_s1026" style="position:absolute;left:0;text-align:left;margin-left:0;margin-top:-19.6pt;width:582.5pt;height:28.8pt;z-index:251658240" coordsize="73974,3657" o:gfxdata="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">
               <v:shapetype id="_x0000_t7" coordsize="21600,21600" o:spt="7" adj="5400" path="m@0,l,21600@1,21600,21600,xe">
                 <v:stroke joinstyle="miter"/>
                 <v:formulas>
@@ -2965,7 +2987,7 @@
                   <v:h position="#0,topLeft" xrange="0,21600"/>
                 </v:handles>
               </v:shapetype>
-              <v:shape id="Parallelogram 18" o:spid="_x0000_s1027" type="#_x0000_t7" style="position:absolute;left:31546;width:42428;height:3657;visibility:visible;mso-wrap-style:square;v-text-anchor:middle" o:gfxdata="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" adj="970" fillcolor="#00a8e2" stroked="f" strokeweight="1pt">
+              <v:shape id="Parallelogram 18" o:spid="_x0000_s1027" type="#_x0000_t7" style="position:absolute;left:31546;width:42428;height:3657;visibility:visible;mso-wrap-style:square;v-text-anchor:middle" o:gfxdata="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" adj="970" fillcolor="#00a8e2" stroked="f" strokeweight="1pt">
                 <v:textbox>
                   <w:txbxContent>
                     <w:p>
@@ -3018,13 +3040,13 @@
                   </w:txbxContent>
                 </v:textbox>
               </v:shape>
-              <v:shape id="Parallelogram 19" o:spid="_x0000_s1028" type="#_x0000_t7" style="position:absolute;left:28803;width:3658;height:3657;visibility:visible;mso-wrap-style:square;v-text-anchor:middle" o:gfxdata="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" adj="11250" fillcolor="#f89728" stroked="f" strokeweight="1pt"/>
-              <v:shape id="Parallelogram 24" o:spid="_x0000_s1029" type="#_x0000_t7" style="position:absolute;left:26060;width:3658;height:3657;visibility:visible;mso-wrap-style:square;v-text-anchor:middle" o:gfxdata="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" adj="11250" fillcolor="#f89728" stroked="f" strokeweight="1pt"/>
+              <v:shape id="Parallelogram 19" o:spid="_x0000_s1028" type="#_x0000_t7" style="position:absolute;left:28803;width:3658;height:3657;visibility:visible;mso-wrap-style:square;v-text-anchor:middle" o:gfxdata="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" adj="11250" fillcolor="#f89728" stroked="f" strokeweight="1pt"/>
+              <v:shape id="Parallelogram 24" o:spid="_x0000_s1029" type="#_x0000_t7" style="position:absolute;left:26060;width:3658;height:3657;visibility:visible;mso-wrap-style:square;v-text-anchor:middle" o:gfxdata="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" adj="11250" fillcolor="#f89728" stroked="f" strokeweight="1pt"/>
               <v:shapetype id="_x0000_t202" coordsize="21600,21600" o:spt="202" path="m,l,21600r21600,l21600,xe">
                 <v:stroke joinstyle="miter"/>
                 <v:path gradientshapeok="t" o:connecttype="rect"/>
               </v:shapetype>
-              <v:shape id="Text Box 33" o:spid="_x0000_s1030" type="#_x0000_t202" style="position:absolute;width:9144;height:3657;visibility:visible;mso-wrap-style:square;v-text-anchor:middle" o:gfxdata="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" filled="f" stroked="f" strokeweight=".5pt">
+              <v:shape id="Text Box 33" o:spid="_x0000_s1030" type="#_x0000_t202" style="position:absolute;width:9144;height:3657;visibility:visible;mso-wrap-style:square;v-text-anchor:middle" o:gfxdata="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" filled="f" stroked="f" strokeweight=".5pt">
                 <v:textbox>
                   <w:txbxContent>
                     <w:p>
@@ -3054,7 +3076,7 @@
 </file>
 
 <file path=word/footer2.xml><?xml version="1.0" encoding="utf-8"?>
-<w:ftr xmlns:wpc="http://schemas.microsoft.com/office/word/2010/wordprocessingCanvas" xmlns:cx="http://schemas.microsoft.com/office/drawing/2014/chartex" xmlns:cx1="http://schemas.microsoft.com/office/drawing/2015/9/8/chartex" xmlns:cx2="http://schemas.microsoft.com/office/drawing/2015/10/21/chartex" xmlns:cx3="http://schemas.microsoft.com/office/drawing/2016/5/9/chartex" xmlns:cx4="http://schemas.microsoft.com/office/drawing/2016/5/10/chartex" xmlns:cx5="http://schemas.microsoft.com/office/drawing/2016/5/11/chartex" xmlns:cx6="http://schemas.microsoft.com/office/drawing/2016/5/12/chartex" xmlns:cx7="http://schemas.microsoft.com/office/drawing/2016/5/13/chartex" xmlns:cx8="http://schemas.microsoft.com/office/drawing/2016/5/14/chartex" xmlns:mc="http://schemas.openxmlformats.org/markup-compatibility/2006" xmlns:aink="http://schemas.microsoft.com/office/drawing/2016/ink" xmlns:am3d="http://schemas.microsoft.com/office/drawing/2017/model3d" xmlns:o="urn:schemas-microsoft-com:office:office" xmlns:oel="http://schemas.microsoft.com/office/2019/extlst" xmlns:r="http://schemas.openxmlformats.org/officeDocument/2006/relationships" xmlns:m="http://schemas.openxmlformats.org/officeDocument/2006/math" xmlns:v="urn:schemas-microsoft-com:vml" xmlns:wp14="http://schemas.microsoft.com/office/word/2010/wordprocessingDrawing" xmlns:wp="http://schemas.openxmlformats.org/drawingml/2006/wordprocessingDrawing" xmlns:w10="urn:schemas-microsoft-com:office:word" xmlns:w="http://schemas.openxmlformats.org/wordprocessingml/2006/main" xmlns:w14="http://schemas.microsoft.com/office/word/2010/wordml" xmlns:w15="http://schemas.microsoft.com/office/word/2012/wordml" xmlns:w16cex="http://schemas.microsoft.com/office/word/2018/wordml/cex" xmlns:w16cid="http://schemas.microsoft.com/office/word/2016/wordml/cid" xmlns:w16="http://schemas.microsoft.com/office/word/2018/wordml" xmlns:w16sdtdh="http://schemas.microsoft.com/office/word/2020/wordml/sdtdatahash" xmlns:w16se="http://schemas.microsoft.com/office/word/2015/wordml/symex" xmlns:wpg="http://schemas.microsoft.com/office/word/2010/wordprocessingGroup" xmlns:wpi="http://schemas.microsoft.com/office/word/2010/wordprocessingInk" xmlns:wne="http://schemas.microsoft.com/office/word/2006/wordml" xmlns:wps="http://schemas.microsoft.com/office/word/2010/wordprocessingShape" mc:Ignorable="w14 w15 w16se w16cid w16 w16cex w16sdtdh wp14">
+<w:ftr xmlns:wpc="http://schemas.microsoft.com/office/word/2010/wordprocessingCanvas" xmlns:cx="http://schemas.microsoft.com/office/drawing/2014/chartex" xmlns:cx1="http://schemas.microsoft.com/office/drawing/2015/9/8/chartex" xmlns:cx2="http://schemas.microsoft.com/office/drawing/2015/10/21/chartex" xmlns:cx3="http://schemas.microsoft.com/office/drawing/2016/5/9/chartex" xmlns:cx4="http://schemas.microsoft.com/office/drawing/2016/5/10/chartex" xmlns:cx5="http://schemas.microsoft.com/office/drawing/2016/5/11/chartex" xmlns:cx6="http://schemas.microsoft.com/office/drawing/2016/5/12/chartex" xmlns:cx7="http://schemas.microsoft.com/office/drawing/2016/5/13/chartex" xmlns:cx8="http://schemas.microsoft.com/office/drawing/2016/5/14/chartex" xmlns:mc="http://schemas.openxmlformats.org/markup-compatibility/2006" xmlns:aink="http://schemas.microsoft.com/office/drawing/2016/ink" xmlns:am3d="http://schemas.microsoft.com/office/drawing/2017/model3d" xmlns:o="urn:schemas-microsoft-com:office:office" xmlns:oel="http://schemas.microsoft.com/office/2019/extlst" xmlns:r="http://schemas.openxmlformats.org/officeDocument/2006/relationships" xmlns:m="http://schemas.openxmlformats.org/officeDocument/2006/math" xmlns:v="urn:schemas-microsoft-com:vml" xmlns:wp14="http://schemas.microsoft.com/office/word/2010/wordprocessingDrawing" xmlns:wp="http://schemas.openxmlformats.org/drawingml/2006/wordprocessingDrawing" xmlns:w10="urn:schemas-microsoft-com:office:word" xmlns:w="http://schemas.openxmlformats.org/wordprocessingml/2006/main" xmlns:w14="http://schemas.microsoft.com/office/word/2010/wordml" xmlns:w15="http://schemas.microsoft.com/office/word/2012/wordml" xmlns:w16cex="http://schemas.microsoft.com/office/word/2018/wordml/cex" xmlns:w16cid="http://schemas.microsoft.com/office/word/2016/wordml/cid" xmlns:w16="http://schemas.microsoft.com/office/word/2018/wordml" xmlns:w16du="http://schemas.microsoft.com/office/word/2023/wordml/word16du" xmlns:w16sdtdh="http://schemas.microsoft.com/office/word/2020/wordml/sdtdatahash" xmlns:w16se="http://schemas.microsoft.com/office/word/2015/wordml/symex" xmlns:wpg="http://schemas.microsoft.com/office/word/2010/wordprocessingGroup" xmlns:wpi="http://schemas.microsoft.com/office/word/2010/wordprocessingInk" xmlns:wne="http://schemas.microsoft.com/office/word/2006/wordml" xmlns:wps="http://schemas.microsoft.com/office/word/2010/wordprocessingShape" mc:Ignorable="w14 w15 w16se w16cid w16 w16cex w16sdtdh w16du wp14">
   <w:p>
     <w:pPr>
       <w:pStyle w:val="Footer"/>
@@ -3252,9 +3274,9 @@
             </wp:anchor>
           </w:drawing>
         </mc:Choice>
-        <mc:Fallback xmlns:w16du="http://schemas.microsoft.com/office/word/2023/wordml/word16du">
+        <mc:Fallback>
           <w:pict>
-            <v:group w14:anchorId="02572E74" id="Group 34" o:spid="_x0000_s1038" style="position:absolute;margin-left:205.2pt;margin-top:-.1pt;width:377.3pt;height:28.8pt;z-index:251658244;mso-width-relative:margin" coordorigin="26060" coordsize="47914,3657" o:gfxdata="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">
+            <v:group w14:anchorId="02572E74" id="Group 34" o:spid="_x0000_s1038" style="position:absolute;margin-left:205.2pt;margin-top:-.1pt;width:377.3pt;height:28.8pt;z-index:251658244;mso-width-relative:margin" coordorigin="26060" coordsize="47914,3657" o:gfxdata="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">
               <v:shapetype id="_x0000_t7" coordsize="21600,21600" o:spt="7" adj="5400" path="m@0,l,21600@1,21600,21600,xe">
                 <v:stroke joinstyle="miter"/>
                 <v:formulas>
@@ -3277,7 +3299,7 @@
                   <v:h position="#0,topLeft" xrange="0,21600"/>
                 </v:handles>
               </v:shapetype>
-              <v:shape id="Parallelogram 35" o:spid="_x0000_s1039" type="#_x0000_t7" style="position:absolute;left:31546;width:42428;height:3657;visibility:visible;mso-wrap-style:square;v-text-anchor:middle" o:gfxdata="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" adj="970" fillcolor="#00a8e2" stroked="f" strokeweight="1pt">
+              <v:shape id="Parallelogram 35" o:spid="_x0000_s1039" type="#_x0000_t7" style="position:absolute;left:31546;width:42428;height:3657;visibility:visible;mso-wrap-style:square;v-text-anchor:middle" o:gfxdata="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" adj="970" fillcolor="#00a8e2" stroked="f" strokeweight="1pt">
                 <v:textbox>
                   <w:txbxContent>
                     <w:p>
@@ -3299,8 +3321,8 @@
                   </w:txbxContent>
                 </v:textbox>
               </v:shape>
-              <v:shape id="Parallelogram 36" o:spid="_x0000_s1040" type="#_x0000_t7" style="position:absolute;left:28803;width:3658;height:3657;visibility:visible;mso-wrap-style:square;v-text-anchor:middle" o:gfxdata="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" adj="11250" fillcolor="#f89728" stroked="f" strokeweight="1pt"/>
-              <v:shape id="Parallelogram 37" o:spid="_x0000_s1041" type="#_x0000_t7" style="position:absolute;left:26060;width:3658;height:3657;visibility:visible;mso-wrap-style:square;v-text-anchor:middle" o:gfxdata="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" adj="11250" fillcolor="#f89728" stroked="f" strokeweight="1pt"/>
+              <v:shape id="Parallelogram 36" o:spid="_x0000_s1040" type="#_x0000_t7" style="position:absolute;left:28803;width:3658;height:3657;visibility:visible;mso-wrap-style:square;v-text-anchor:middle" o:gfxdata="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" adj="11250" fillcolor="#f89728" stroked="f" strokeweight="1pt"/>
+              <v:shape id="Parallelogram 37" o:spid="_x0000_s1041" type="#_x0000_t7" style="position:absolute;left:26060;width:3658;height:3657;visibility:visible;mso-wrap-style:square;v-text-anchor:middle" o:gfxdata="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" adj="11250" fillcolor="#f89728" stroked="f" strokeweight="1pt"/>
             </v:group>
           </w:pict>
         </mc:Fallback>
@@ -3311,7 +3333,7 @@
 </file>
 
 <file path=word/footnotes.xml><?xml version="1.0" encoding="utf-8"?>
-<w:footnotes xmlns:wpc="http://schemas.microsoft.com/office/word/2010/wordprocessingCanvas" xmlns:cx="http://schemas.microsoft.com/office/drawing/2014/chartex" xmlns:cx1="http://schemas.microsoft.com/office/drawing/2015/9/8/chartex" xmlns:cx2="http://schemas.microsoft.com/office/drawing/2015/10/21/chartex" xmlns:cx3="http://schemas.microsoft.com/office/drawing/2016/5/9/chartex" xmlns:cx4="http://schemas.microsoft.com/office/drawing/2016/5/10/chartex" xmlns:cx5="http://schemas.microsoft.com/office/drawing/2016/5/11/chartex" xmlns:cx6="http://schemas.microsoft.com/office/drawing/2016/5/12/chartex" xmlns:cx7="http://schemas.microsoft.com/office/drawing/2016/5/13/chartex" xmlns:cx8="http://schemas.microsoft.com/office/drawing/2016/5/14/chartex" xmlns:mc="http://schemas.openxmlformats.org/markup-compatibility/2006" xmlns:aink="http://schemas.microsoft.com/office/drawing/2016/ink" xmlns:am3d="http://schemas.microsoft.com/office/drawing/2017/model3d" xmlns:o="urn:schemas-microsoft-com:office:office" xmlns:oel="http://schemas.microsoft.com/office/2019/extlst" xmlns:r="http://schemas.openxmlformats.org/officeDocument/2006/relationships" xmlns:m="http://schemas.openxmlformats.org/officeDocument/2006/math" xmlns:v="urn:schemas-microsoft-com:vml" xmlns:wp14="http://schemas.microsoft.com/office/word/2010/wordprocessingDrawing" xmlns:wp="http://schemas.openxmlformats.org/drawingml/2006/wordprocessingDrawing" xmlns:w10="urn:schemas-microsoft-com:office:word" xmlns:w="http://schemas.openxmlformats.org/wordprocessingml/2006/main" xmlns:w14="http://schemas.microsoft.com/office/word/2010/wordml" xmlns:w15="http://schemas.microsoft.com/office/word/2012/wordml" xmlns:w16cex="http://schemas.microsoft.com/office/word/2018/wordml/cex" xmlns:w16cid="http://schemas.microsoft.com/office/word/2016/wordml/cid" xmlns:w16="http://schemas.microsoft.com/office/word/2018/wordml" xmlns:w16sdtdh="http://schemas.microsoft.com/office/word/2020/wordml/sdtdatahash" xmlns:w16se="http://schemas.microsoft.com/office/word/2015/wordml/symex" xmlns:wpg="http://schemas.microsoft.com/office/word/2010/wordprocessingGroup" xmlns:wpi="http://schemas.microsoft.com/office/word/2010/wordprocessingInk" xmlns:wne="http://schemas.microsoft.com/office/word/2006/wordml" xmlns:wps="http://schemas.microsoft.com/office/word/2010/wordprocessingShape" mc:Ignorable="w14 w15 w16se w16cid w16 w16cex w16sdtdh wp14">
+<w:footnotes xmlns:wpc="http://schemas.microsoft.com/office/word/2010/wordprocessingCanvas" xmlns:cx="http://schemas.microsoft.com/office/drawing/2014/chartex" xmlns:cx1="http://schemas.microsoft.com/office/drawing/2015/9/8/chartex" xmlns:cx2="http://schemas.microsoft.com/office/drawing/2015/10/21/chartex" xmlns:cx3="http://schemas.microsoft.com/office/drawing/2016/5/9/chartex" xmlns:cx4="http://schemas.microsoft.com/office/drawing/2016/5/10/chartex" xmlns:cx5="http://schemas.microsoft.com/office/drawing/2016/5/11/chartex" xmlns:cx6="http://schemas.microsoft.com/office/drawing/2016/5/12/chartex" xmlns:cx7="http://schemas.microsoft.com/office/drawing/2016/5/13/chartex" xmlns:cx8="http://schemas.microsoft.com/office/drawing/2016/5/14/chartex" xmlns:mc="http://schemas.openxmlformats.org/markup-compatibility/2006" xmlns:aink="http://schemas.microsoft.com/office/drawing/2016/ink" xmlns:am3d="http://schemas.microsoft.com/office/drawing/2017/model3d" xmlns:o="urn:schemas-microsoft-com:office:office" xmlns:oel="http://schemas.microsoft.com/office/2019/extlst" xmlns:r="http://schemas.openxmlformats.org/officeDocument/2006/relationships" xmlns:m="http://schemas.openxmlformats.org/officeDocument/2006/math" xmlns:v="urn:schemas-microsoft-com:vml" xmlns:wp14="http://schemas.microsoft.com/office/word/2010/wordprocessingDrawing" xmlns:wp="http://schemas.openxmlformats.org/drawingml/2006/wordprocessingDrawing" xmlns:w10="urn:schemas-microsoft-com:office:word" xmlns:w="http://schemas.openxmlformats.org/wordprocessingml/2006/main" xmlns:w14="http://schemas.microsoft.com/office/word/2010/wordml" xmlns:w15="http://schemas.microsoft.com/office/word/2012/wordml" xmlns:w16cex="http://schemas.microsoft.com/office/word/2018/wordml/cex" xmlns:w16cid="http://schemas.microsoft.com/office/word/2016/wordml/cid" xmlns:w16="http://schemas.microsoft.com/office/word/2018/wordml" xmlns:w16du="http://schemas.microsoft.com/office/word/2023/wordml/word16du" xmlns:w16sdtdh="http://schemas.microsoft.com/office/word/2020/wordml/sdtdatahash" xmlns:w16se="http://schemas.microsoft.com/office/word/2015/wordml/symex" xmlns:wpg="http://schemas.microsoft.com/office/word/2010/wordprocessingGroup" xmlns:wpi="http://schemas.microsoft.com/office/word/2010/wordprocessingInk" xmlns:wne="http://schemas.microsoft.com/office/word/2006/wordml" xmlns:wps="http://schemas.microsoft.com/office/word/2010/wordprocessingShape" mc:Ignorable="w14 w15 w16se w16cid w16 w16cex w16sdtdh w16du wp14">
   <w:footnote w:type="separator" w:id="-1">
     <w:p>
       <w:pPr>
@@ -3343,7 +3365,7 @@
 </file>
 
 <file path=word/header1.xml><?xml version="1.0" encoding="utf-8"?>
-<w:hdr xmlns:wpc="http://schemas.microsoft.com/office/word/2010/wordprocessingCanvas" xmlns:cx="http://schemas.microsoft.com/office/drawing/2014/chartex" xmlns:cx1="http://schemas.microsoft.com/office/drawing/2015/9/8/chartex" xmlns:cx2="http://schemas.microsoft.com/office/drawing/2015/10/21/chartex" xmlns:cx3="http://schemas.microsoft.com/office/drawing/2016/5/9/chartex" xmlns:cx4="http://schemas.microsoft.com/office/drawing/2016/5/10/chartex" xmlns:cx5="http://schemas.microsoft.com/office/drawing/2016/5/11/chartex" xmlns:cx6="http://schemas.microsoft.com/office/drawing/2016/5/12/chartex" xmlns:cx7="http://schemas.microsoft.com/office/drawing/2016/5/13/chartex" xmlns:cx8="http://schemas.microsoft.com/office/drawing/2016/5/14/chartex" xmlns:mc="http://schemas.openxmlformats.org/markup-compatibility/2006" xmlns:aink="http://schemas.microsoft.com/office/drawing/2016/ink" xmlns:am3d="http://schemas.microsoft.com/office/drawing/2017/model3d" xmlns:o="urn:schemas-microsoft-com:office:office" xmlns:oel="http://schemas.microsoft.com/office/2019/extlst" xmlns:r="http://schemas.openxmlformats.org/officeDocument/2006/relationships" xmlns:m="http://schemas.openxmlformats.org/officeDocument/2006/math" xmlns:v="urn:schemas-microsoft-com:vml" xmlns:wp14="http://schemas.microsoft.com/office/word/2010/wordprocessingDrawing" xmlns:wp="http://schemas.openxmlformats.org/drawingml/2006/wordprocessingDrawing" xmlns:w10="urn:schemas-microsoft-com:office:word" xmlns:w="http://schemas.openxmlformats.org/wordprocessingml/2006/main" xmlns:w14="http://schemas.microsoft.com/office/word/2010/wordml" xmlns:w15="http://schemas.microsoft.com/office/word/2012/wordml" xmlns:w16cex="http://schemas.microsoft.com/office/word/2018/wordml/cex" xmlns:w16cid="http://schemas.microsoft.com/office/word/2016/wordml/cid" xmlns:w16="http://schemas.microsoft.com/office/word/2018/wordml" xmlns:w16sdtdh="http://schemas.microsoft.com/office/word/2020/wordml/sdtdatahash" xmlns:w16se="http://schemas.microsoft.com/office/word/2015/wordml/symex" xmlns:wpg="http://schemas.microsoft.com/office/word/2010/wordprocessingGroup" xmlns:wpi="http://schemas.microsoft.com/office/word/2010/wordprocessingInk" xmlns:wne="http://schemas.microsoft.com/office/word/2006/wordml" xmlns:wps="http://schemas.microsoft.com/office/word/2010/wordprocessingShape" mc:Ignorable="w14 w15 w16se w16cid w16 w16cex w16sdtdh wp14">
+<w:hdr xmlns:wpc="http://schemas.microsoft.com/office/word/2010/wordprocessingCanvas" xmlns:cx="http://schemas.microsoft.com/office/drawing/2014/chartex" xmlns:cx1="http://schemas.microsoft.com/office/drawing/2015/9/8/chartex" xmlns:cx2="http://schemas.microsoft.com/office/drawing/2015/10/21/chartex" xmlns:cx3="http://schemas.microsoft.com/office/drawing/2016/5/9/chartex" xmlns:cx4="http://schemas.microsoft.com/office/drawing/2016/5/10/chartex" xmlns:cx5="http://schemas.microsoft.com/office/drawing/2016/5/11/chartex" xmlns:cx6="http://schemas.microsoft.com/office/drawing/2016/5/12/chartex" xmlns:cx7="http://schemas.microsoft.com/office/drawing/2016/5/13/chartex" xmlns:cx8="http://schemas.microsoft.com/office/drawing/2016/5/14/chartex" xmlns:mc="http://schemas.openxmlformats.org/markup-compatibility/2006" xmlns:aink="http://schemas.microsoft.com/office/drawing/2016/ink" xmlns:am3d="http://schemas.microsoft.com/office/drawing/2017/model3d" xmlns:o="urn:schemas-microsoft-com:office:office" xmlns:oel="http://schemas.microsoft.com/office/2019/extlst" xmlns:r="http://schemas.openxmlformats.org/officeDocument/2006/relationships" xmlns:m="http://schemas.openxmlformats.org/officeDocument/2006/math" xmlns:v="urn:schemas-microsoft-com:vml" xmlns:wp14="http://schemas.microsoft.com/office/word/2010/wordprocessingDrawing" xmlns:wp="http://schemas.openxmlformats.org/drawingml/2006/wordprocessingDrawing" xmlns:w10="urn:schemas-microsoft-com:office:word" xmlns:w="http://schemas.openxmlformats.org/wordprocessingml/2006/main" xmlns:w14="http://schemas.microsoft.com/office/word/2010/wordml" xmlns:w15="http://schemas.microsoft.com/office/word/2012/wordml" xmlns:w16cex="http://schemas.microsoft.com/office/word/2018/wordml/cex" xmlns:w16cid="http://schemas.microsoft.com/office/word/2016/wordml/cid" xmlns:w16="http://schemas.microsoft.com/office/word/2018/wordml" xmlns:w16du="http://schemas.microsoft.com/office/word/2023/wordml/word16du" xmlns:w16sdtdh="http://schemas.microsoft.com/office/word/2020/wordml/sdtdatahash" xmlns:w16se="http://schemas.microsoft.com/office/word/2015/wordml/symex" xmlns:wpg="http://schemas.microsoft.com/office/word/2010/wordprocessingGroup" xmlns:wpi="http://schemas.microsoft.com/office/word/2010/wordprocessingInk" xmlns:wne="http://schemas.microsoft.com/office/word/2006/wordml" xmlns:wps="http://schemas.microsoft.com/office/word/2010/wordprocessingShape" mc:Ignorable="w14 w15 w16se w16cid w16 w16cex w16sdtdh w16du wp14">
   <w:p>
     <w:pPr>
       <w:spacing w:before="0" w:after="0"/>
@@ -3483,7 +3505,7 @@
             </wp:anchor>
           </w:drawing>
         </mc:Choice>
-        <mc:Fallback xmlns:arto="http://schemas.microsoft.com/office/word/2006/arto" xmlns:a="http://schemas.openxmlformats.org/drawingml/2006/main" xmlns:w16du="http://schemas.microsoft.com/office/word/2023/wordml/word16du">
+        <mc:Fallback xmlns:arto="http://schemas.microsoft.com/office/word/2006/arto" xmlns:a="http://schemas.openxmlformats.org/drawingml/2006/main">
           <w:pict>
             <v:group id="Group 1" style="position:absolute;margin-left:560.7pt;margin-top:0;width:611.9pt;height:43.2pt;z-index:251667456;mso-position-horizontal:right;mso-position-horizontal-relative:page;mso-position-vertical:top;mso-position-vertical-relative:page;mso-width-relative:margin;mso-height-relative:margin" coordsize="78508,13797" coordorigin="" o:spid="_x0000_s1026" w14:anchorId="022267A4" o:gfxdata="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">
               <v:shape id="Rectangle: Single Corner Snipped 2" style="position:absolute;left:25484;top:84;width:53024;height:13713;flip:x y;visibility:visible;mso-wrap-style:square;v-text-anchor:middle" coordsize="5302400,1371310" o:spid="_x0000_s1027" fillcolor="#00a8e2" stroked="f" strokeweight="1pt" path="m,l4616745,r685655,685655l5302400,1371310,,1371310,,xe" o:gfxdata="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">
@@ -3514,7 +3536,7 @@
 </file>
 
 <file path=word/header2.xml><?xml version="1.0" encoding="utf-8"?>
-<w:hdr xmlns:wpc="http://schemas.microsoft.com/office/word/2010/wordprocessingCanvas" xmlns:cx="http://schemas.microsoft.com/office/drawing/2014/chartex" xmlns:cx1="http://schemas.microsoft.com/office/drawing/2015/9/8/chartex" xmlns:cx2="http://schemas.microsoft.com/office/drawing/2015/10/21/chartex" xmlns:cx3="http://schemas.microsoft.com/office/drawing/2016/5/9/chartex" xmlns:cx4="http://schemas.microsoft.com/office/drawing/2016/5/10/chartex" xmlns:cx5="http://schemas.microsoft.com/office/drawing/2016/5/11/chartex" xmlns:cx6="http://schemas.microsoft.com/office/drawing/2016/5/12/chartex" xmlns:cx7="http://schemas.microsoft.com/office/drawing/2016/5/13/chartex" xmlns:cx8="http://schemas.microsoft.com/office/drawing/2016/5/14/chartex" xmlns:mc="http://schemas.openxmlformats.org/markup-compatibility/2006" xmlns:aink="http://schemas.microsoft.com/office/drawing/2016/ink" xmlns:am3d="http://schemas.microsoft.com/office/drawing/2017/model3d" xmlns:o="urn:schemas-microsoft-com:office:office" xmlns:oel="http://schemas.microsoft.com/office/2019/extlst" xmlns:r="http://schemas.openxmlformats.org/officeDocument/2006/relationships" xmlns:m="http://schemas.openxmlformats.org/officeDocument/2006/math" xmlns:v="urn:schemas-microsoft-com:vml" xmlns:wp14="http://schemas.microsoft.com/office/word/2010/wordprocessingDrawing" xmlns:wp="http://schemas.openxmlformats.org/drawingml/2006/wordprocessingDrawing" xmlns:w10="urn:schemas-microsoft-com:office:word" xmlns:w="http://schemas.openxmlformats.org/wordprocessingml/2006/main" xmlns:w14="http://schemas.microsoft.com/office/word/2010/wordml" xmlns:w15="http://schemas.microsoft.com/office/word/2012/wordml" xmlns:w16cex="http://schemas.microsoft.com/office/word/2018/wordml/cex" xmlns:w16cid="http://schemas.microsoft.com/office/word/2016/wordml/cid" xmlns:w16="http://schemas.microsoft.com/office/word/2018/wordml" xmlns:w16sdtdh="http://schemas.microsoft.com/office/word/2020/wordml/sdtdatahash" xmlns:w16se="http://schemas.microsoft.com/office/word/2015/wordml/symex" xmlns:wpg="http://schemas.microsoft.com/office/word/2010/wordprocessingGroup" xmlns:wpi="http://schemas.microsoft.com/office/word/2010/wordprocessingInk" xmlns:wne="http://schemas.microsoft.com/office/word/2006/wordml" xmlns:wps="http://schemas.microsoft.com/office/word/2010/wordprocessingShape" mc:Ignorable="w14 w15 w16se w16cid w16 w16cex w16sdtdh wp14">
+<w:hdr xmlns:wpc="http://schemas.microsoft.com/office/word/2010/wordprocessingCanvas" xmlns:cx="http://schemas.microsoft.com/office/drawing/2014/chartex" xmlns:cx1="http://schemas.microsoft.com/office/drawing/2015/9/8/chartex" xmlns:cx2="http://schemas.microsoft.com/office/drawing/2015/10/21/chartex" xmlns:cx3="http://schemas.microsoft.com/office/drawing/2016/5/9/chartex" xmlns:cx4="http://schemas.microsoft.com/office/drawing/2016/5/10/chartex" xmlns:cx5="http://schemas.microsoft.com/office/drawing/2016/5/11/chartex" xmlns:cx6="http://schemas.microsoft.com/office/drawing/2016/5/12/chartex" xmlns:cx7="http://schemas.microsoft.com/office/drawing/2016/5/13/chartex" xmlns:cx8="http://schemas.microsoft.com/office/drawing/2016/5/14/chartex" xmlns:mc="http://schemas.openxmlformats.org/markup-compatibility/2006" xmlns:aink="http://schemas.microsoft.com/office/drawing/2016/ink" xmlns:am3d="http://schemas.microsoft.com/office/drawing/2017/model3d" xmlns:o="urn:schemas-microsoft-com:office:office" xmlns:oel="http://schemas.microsoft.com/office/2019/extlst" xmlns:r="http://schemas.openxmlformats.org/officeDocument/2006/relationships" xmlns:m="http://schemas.openxmlformats.org/officeDocument/2006/math" xmlns:v="urn:schemas-microsoft-com:vml" xmlns:wp14="http://schemas.microsoft.com/office/word/2010/wordprocessingDrawing" xmlns:wp="http://schemas.openxmlformats.org/drawingml/2006/wordprocessingDrawing" xmlns:w10="urn:schemas-microsoft-com:office:word" xmlns:w="http://schemas.openxmlformats.org/wordprocessingml/2006/main" xmlns:w14="http://schemas.microsoft.com/office/word/2010/wordml" xmlns:w15="http://schemas.microsoft.com/office/word/2012/wordml" xmlns:w16cex="http://schemas.microsoft.com/office/word/2018/wordml/cex" xmlns:w16cid="http://schemas.microsoft.com/office/word/2016/wordml/cid" xmlns:w16="http://schemas.microsoft.com/office/word/2018/wordml" xmlns:w16du="http://schemas.microsoft.com/office/word/2023/wordml/word16du" xmlns:w16sdtdh="http://schemas.microsoft.com/office/word/2020/wordml/sdtdatahash" xmlns:w16se="http://schemas.microsoft.com/office/word/2015/wordml/symex" xmlns:wpg="http://schemas.microsoft.com/office/word/2010/wordprocessingGroup" xmlns:wpi="http://schemas.microsoft.com/office/word/2010/wordprocessingInk" xmlns:wne="http://schemas.microsoft.com/office/word/2006/wordml" xmlns:wps="http://schemas.microsoft.com/office/word/2010/wordprocessingShape" mc:Ignorable="w14 w15 w16se w16cid w16 w16cex w16sdtdh w16du wp14">
   <w:p>
     <w:pPr>
       <w:pStyle w:val="Header"/>
@@ -3739,15 +3761,15 @@
             </wp:anchor>
           </w:drawing>
         </mc:Choice>
-        <mc:Fallback xmlns:w16du="http://schemas.microsoft.com/office/word/2023/wordml/word16du">
+        <mc:Fallback>
           <w:pict>
-            <v:group w14:anchorId="5C71FCCE" id="Group 8" o:spid="_x0000_s1031" style="position:absolute;margin-left:-54pt;margin-top:-7.2pt;width:619.2pt;height:108.7pt;z-index:251658245" coordsize="78638,13807" o:gfxdata="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">
-              <v:group id="Group 17" o:spid="_x0000_s1032" style="position:absolute;width:78638;height:13807" coordsize="78604,13800" o:gfxdata="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">
-                <v:shape id="Rectangle: Single Corner Snipped 10" o:spid="_x0000_s1033" style="position:absolute;left:25569;top:84;width:53035;height:13716;flip:x y;visibility:visible;mso-wrap-style:square;v-text-anchor:middle" coordsize="5303520,1371600" o:gfxdata="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" path="m,l4617720,r685800,685800l5303520,1371600,,1371600,,xe" fillcolor="#00a8e2" stroked="f" strokeweight="1pt">
+            <v:group w14:anchorId="5C71FCCE" id="Group 8" o:spid="_x0000_s1031" style="position:absolute;margin-left:-54pt;margin-top:-7.2pt;width:619.2pt;height:108.7pt;z-index:251658245" coordsize="78638,13807" o:gfxdata="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">
+              <v:group id="Group 17" o:spid="_x0000_s1032" style="position:absolute;width:78638;height:13807" coordsize="78604,13800" o:gfxdata="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">
+                <v:shape id="Rectangle: Single Corner Snipped 10" o:spid="_x0000_s1033" style="position:absolute;left:25569;top:84;width:53035;height:13716;flip:x y;visibility:visible;mso-wrap-style:square;v-text-anchor:middle" coordsize="5303520,1371600" o:gfxdata="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" path="m,l4617720,r685800,685800l5303520,1371600,,1371600,,xe" fillcolor="#00a8e2" stroked="f" strokeweight="1pt">
                   <v:stroke joinstyle="miter"/>
                   <v:path arrowok="t" o:connecttype="custom" o:connectlocs="0,0;4617720,0;5303520,685800;5303520,1371600;0,1371600;0,0" o:connectangles="0,0,0,0,0,0"/>
                 </v:shape>
-                <v:rect id="Rectangle 14" o:spid="_x0000_s1034" style="position:absolute;width:32918;height:10058;visibility:visible;mso-wrap-style:square;v-text-anchor:middle" o:gfxdata="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" fillcolor="#00a8e2" stroked="f" strokeweight="1pt"/>
+                <v:rect id="Rectangle 14" o:spid="_x0000_s1034" style="position:absolute;width:32918;height:10058;visibility:visible;mso-wrap-style:square;v-text-anchor:middle" o:gfxdata="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" fillcolor="#00a8e2" stroked="f" strokeweight="1pt"/>
               </v:group>
               <v:shapetype id="_x0000_t75" coordsize="21600,21600" o:spt="75" o:preferrelative="t" path="m@4@5l@4@11@9@11@9@5xe" filled="f" stroked="f">
                 <v:stroke joinstyle="miter"/>
@@ -3768,7 +3790,7 @@
                 <v:path o:extrusionok="f" gradientshapeok="t" o:connecttype="rect"/>
                 <o:lock v:ext="edit" aspectratio="t"/>
               </v:shapetype>
-              <v:shape id="Picture 6" o:spid="_x0000_s1035" type="#_x0000_t75" alt="A black and white logo&#10;&#10;Description automatically generated with medium confidence" href="pros.com" style="position:absolute;left:6858;top:3640;width:12979;height:3658;visibility:visible;mso-wrap-style:square" o:gfxdata="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" o:button="t">
+              <v:shape id="Picture 6" o:spid="_x0000_s1035" type="#_x0000_t75" alt="A black and white logo&#10;&#10;Description automatically generated with medium confidence" href="pros.com" style="position:absolute;left:6858;top:3640;width:12979;height:3658;visibility:visible;mso-wrap-style:square" o:gfxdata="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" o:button="t">
                 <v:fill o:detectmouseclick="t"/>
                 <v:imagedata r:id="rId3" o:title="A black and white logo&#10;&#10;Description automatically generated with medium confidence"/>
               </v:shape>
@@ -3776,7 +3798,7 @@
                 <v:stroke joinstyle="miter"/>
                 <v:path gradientshapeok="t" o:connecttype="rect"/>
               </v:shapetype>
-              <v:shape id="Text Box 7" o:spid="_x0000_s1036" type="#_x0000_t202" style="position:absolute;left:33358;top:6434;width:40234;height:7315;visibility:visible;mso-wrap-style:square;v-text-anchor:top" o:gfxdata="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" filled="f" stroked="f" strokeweight=".5pt">
+              <v:shape id="Text Box 7" o:spid="_x0000_s1036" type="#_x0000_t202" style="position:absolute;left:33358;top:6434;width:40234;height:7315;visibility:visible;mso-wrap-style:square;v-text-anchor:top" o:gfxdata="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" filled="f" stroked="f" strokeweight=".5pt">
                 <v:textbox>
                   <w:txbxContent>
                     <w:p>
@@ -3984,9 +4006,9 @@
             </wp:anchor>
           </w:drawing>
         </mc:Choice>
-        <mc:Fallback xmlns:w16du="http://schemas.microsoft.com/office/word/2023/wordml/word16du">
+        <mc:Fallback>
           <w:pict>
-            <v:shape w14:anchorId="0C66EFB8" id="Text Box 11" o:spid="_x0000_s1037" type="#_x0000_t202" style="position:absolute;margin-left:208.8pt;margin-top:50.4pt;width:316.8pt;height:57.6pt;z-index:251658243;visibility:visible;mso-wrap-style:square;mso-width-percent:0;mso-height-percent:0;mso-wrap-distance-left:9pt;mso-wrap-distance-top:0;mso-wrap-distance-right:9pt;mso-wrap-distance-bottom:0;mso-position-horizontal:absolute;mso-position-horizontal-relative:margin;mso-position-vertical:absolute;mso-position-vertical-relative:page;mso-width-percent:0;mso-height-percent:0;mso-width-relative:margin;mso-height-relative:margin;v-text-anchor:top" o:gfxdata="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" filled="f" stroked="f" strokeweight=".5pt">
+            <v:shape w14:anchorId="0C66EFB8" id="Text Box 11" o:spid="_x0000_s1037" type="#_x0000_t202" style="position:absolute;margin-left:208.8pt;margin-top:50.4pt;width:316.8pt;height:57.6pt;z-index:251658243;visibility:visible;mso-wrap-style:square;mso-width-percent:0;mso-height-percent:0;mso-wrap-distance-left:9pt;mso-wrap-distance-top:0;mso-wrap-distance-right:9pt;mso-wrap-distance-bottom:0;mso-position-horizontal:absolute;mso-position-horizontal-relative:margin;mso-position-vertical:absolute;mso-position-vertical-relative:page;mso-width-percent:0;mso-height-percent:0;mso-width-relative:margin;mso-height-relative:margin;v-text-anchor:top" o:gfxdata="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" filled="f" stroked="f" strokeweight=".5pt">
               <v:textbox>
                 <w:txbxContent>
                   <w:p>
@@ -4046,7 +4068,7 @@
 </file>
 
 <file path=word/numbering.xml><?xml version="1.0" encoding="utf-8"?>
-<w:numbering xmlns:wpc="http://schemas.microsoft.com/office/word/2010/wordprocessingCanvas" xmlns:cx="http://schemas.microsoft.com/office/drawing/2014/chartex" xmlns:cx1="http://schemas.microsoft.com/office/drawing/2015/9/8/chartex" xmlns:cx2="http://schemas.microsoft.com/office/drawing/2015/10/21/chartex" xmlns:cx3="http://schemas.microsoft.com/office/drawing/2016/5/9/chartex" xmlns:cx4="http://schemas.microsoft.com/office/drawing/2016/5/10/chartex" xmlns:cx5="http://schemas.microsoft.com/office/drawing/2016/5/11/chartex" xmlns:cx6="http://schemas.microsoft.com/office/drawing/2016/5/12/chartex" xmlns:cx7="http://schemas.microsoft.com/office/drawing/2016/5/13/chartex" xmlns:cx8="http://schemas.microsoft.com/office/drawing/2016/5/14/chartex" xmlns:mc="http://schemas.openxmlformats.org/markup-compatibility/2006" xmlns:aink="http://schemas.microsoft.com/office/drawing/2016/ink" xmlns:am3d="http://schemas.microsoft.com/office/drawing/2017/model3d" xmlns:o="urn:schemas-microsoft-com:office:office" xmlns:oel="http://schemas.microsoft.com/office/2019/extlst" xmlns:r="http://schemas.openxmlformats.org/officeDocument/2006/relationships" xmlns:m="http://schemas.openxmlformats.org/officeDocument/2006/math" xmlns:v="urn:schemas-microsoft-com:vml" xmlns:wp14="http://schemas.microsoft.com/office/word/2010/wordprocessingDrawing" xmlns:wp="http://schemas.openxmlformats.org/drawingml/2006/wordprocessingDrawing" xmlns:w10="urn:schemas-microsoft-com:office:word" xmlns:w="http://schemas.openxmlformats.org/wordprocessingml/2006/main" xmlns:w14="http://schemas.microsoft.com/office/word/2010/wordml" xmlns:w15="http://schemas.microsoft.com/office/word/2012/wordml" xmlns:w16cex="http://schemas.microsoft.com/office/word/2018/wordml/cex" xmlns:w16cid="http://schemas.microsoft.com/office/word/2016/wordml/cid" xmlns:w16="http://schemas.microsoft.com/office/word/2018/wordml" xmlns:w16sdtdh="http://schemas.microsoft.com/office/word/2020/wordml/sdtdatahash" xmlns:w16se="http://schemas.microsoft.com/office/word/2015/wordml/symex" xmlns:wpg="http://schemas.microsoft.com/office/word/2010/wordprocessingGroup" xmlns:wpi="http://schemas.microsoft.com/office/word/2010/wordprocessingInk" xmlns:wne="http://schemas.microsoft.com/office/word/2006/wordml" xmlns:wps="http://schemas.microsoft.com/office/word/2010/wordprocessingShape" mc:Ignorable="w14 w15 w16se w16cid w16 w16cex w16sdtdh wp14">
+<w:numbering xmlns:wpc="http://schemas.microsoft.com/office/word/2010/wordprocessingCanvas" xmlns:cx="http://schemas.microsoft.com/office/drawing/2014/chartex" xmlns:cx1="http://schemas.microsoft.com/office/drawing/2015/9/8/chartex" xmlns:cx2="http://schemas.microsoft.com/office/drawing/2015/10/21/chartex" xmlns:cx3="http://schemas.microsoft.com/office/drawing/2016/5/9/chartex" xmlns:cx4="http://schemas.microsoft.com/office/drawing/2016/5/10/chartex" xmlns:cx5="http://schemas.microsoft.com/office/drawing/2016/5/11/chartex" xmlns:cx6="http://schemas.microsoft.com/office/drawing/2016/5/12/chartex" xmlns:cx7="http://schemas.microsoft.com/office/drawing/2016/5/13/chartex" xmlns:cx8="http://schemas.microsoft.com/office/drawing/2016/5/14/chartex" xmlns:mc="http://schemas.openxmlformats.org/markup-compatibility/2006" xmlns:aink="http://schemas.microsoft.com/office/drawing/2016/ink" xmlns:am3d="http://schemas.microsoft.com/office/drawing/2017/model3d" xmlns:o="urn:schemas-microsoft-com:office:office" xmlns:oel="http://schemas.microsoft.com/office/2019/extlst" xmlns:r="http://schemas.openxmlformats.org/officeDocument/2006/relationships" xmlns:m="http://schemas.openxmlformats.org/officeDocument/2006/math" xmlns:v="urn:schemas-microsoft-com:vml" xmlns:wp14="http://schemas.microsoft.com/office/word/2010/wordprocessingDrawing" xmlns:wp="http://schemas.openxmlformats.org/drawingml/2006/wordprocessingDrawing" xmlns:w10="urn:schemas-microsoft-com:office:word" xmlns:w="http://schemas.openxmlformats.org/wordprocessingml/2006/main" xmlns:w14="http://schemas.microsoft.com/office/word/2010/wordml" xmlns:w15="http://schemas.microsoft.com/office/word/2012/wordml" xmlns:w16cex="http://schemas.microsoft.com/office/word/2018/wordml/cex" xmlns:w16cid="http://schemas.microsoft.com/office/word/2016/wordml/cid" xmlns:w16="http://schemas.microsoft.com/office/word/2018/wordml" xmlns:w16du="http://schemas.microsoft.com/office/word/2023/wordml/word16du" xmlns:w16sdtdh="http://schemas.microsoft.com/office/word/2020/wordml/sdtdatahash" xmlns:w16se="http://schemas.microsoft.com/office/word/2015/wordml/symex" xmlns:wpg="http://schemas.microsoft.com/office/word/2010/wordprocessingGroup" xmlns:wpi="http://schemas.microsoft.com/office/word/2010/wordprocessingInk" xmlns:wne="http://schemas.microsoft.com/office/word/2006/wordml" xmlns:wps="http://schemas.microsoft.com/office/word/2010/wordprocessingShape" mc:Ignorable="w14 w15 w16se w16cid w16 w16cex w16sdtdh w16du wp14">
   <w:abstractNum w:abstractNumId="0" w15:restartNumberingAfterBreak="0">
     <w:nsid w:val="FFFFFF1D"/>
     <w:multiLevelType w:val="multilevel"/>
@@ -6641,7 +6663,7 @@
 </file>
 
 <file path=word/styles.xml><?xml version="1.0" encoding="utf-8"?>
-<w:styles xmlns:mc="http://schemas.openxmlformats.org/markup-compatibility/2006" xmlns:r="http://schemas.openxmlformats.org/officeDocument/2006/relationships" xmlns:w="http://schemas.openxmlformats.org/wordprocessingml/2006/main" xmlns:w14="http://schemas.microsoft.com/office/word/2010/wordml" xmlns:w15="http://schemas.microsoft.com/office/word/2012/wordml" xmlns:w16cex="http://schemas.microsoft.com/office/word/2018/wordml/cex" xmlns:w16cid="http://schemas.microsoft.com/office/word/2016/wordml/cid" xmlns:w16="http://schemas.microsoft.com/office/word/2018/wordml" xmlns:w16sdtdh="http://schemas.microsoft.com/office/word/2020/wordml/sdtdatahash" xmlns:w16se="http://schemas.microsoft.com/office/word/2015/wordml/symex" mc:Ignorable="w14 w15 w16se w16cid w16 w16cex w16sdtdh">
+<w:styles xmlns:mc="http://schemas.openxmlformats.org/markup-compatibility/2006" xmlns:r="http://schemas.openxmlformats.org/officeDocument/2006/relationships" xmlns:w="http://schemas.openxmlformats.org/wordprocessingml/2006/main" xmlns:w14="http://schemas.microsoft.com/office/word/2010/wordml" xmlns:w15="http://schemas.microsoft.com/office/word/2012/wordml" xmlns:w16cex="http://schemas.microsoft.com/office/word/2018/wordml/cex" xmlns:w16cid="http://schemas.microsoft.com/office/word/2016/wordml/cid" xmlns:w16="http://schemas.microsoft.com/office/word/2018/wordml" xmlns:w16du="http://schemas.microsoft.com/office/word/2023/wordml/word16du" xmlns:w16sdtdh="http://schemas.microsoft.com/office/word/2020/wordml/sdtdatahash" xmlns:w16se="http://schemas.microsoft.com/office/word/2015/wordml/symex" mc:Ignorable="w14 w15 w16se w16cid w16 w16cex w16sdtdh w16du">
   <w:docDefaults>
     <w:rPrDefault>
       <w:rPr>
@@ -8087,6 +8109,29 @@
 </file>
 
 <file path=customXml/item1.xml><?xml version="1.0" encoding="utf-8"?>
+<?mso-contentType ?>
+<FormTemplates xmlns="http://schemas.microsoft.com/sharepoint/v3/contenttype/forms">
+  <Display>DocumentLibraryForm</Display>
+  <Edit>DocumentLibraryForm</Edit>
+  <New>DocumentLibraryForm</New>
+</FormTemplates>
+</file>
+
+<file path=customXml/item2.xml><?xml version="1.0" encoding="utf-8"?>
+<p:properties xmlns:p="http://schemas.microsoft.com/office/2006/metadata/properties" xmlns:xsi="http://www.w3.org/2001/XMLSchema-instance" xmlns:pc="http://schemas.microsoft.com/office/infopath/2007/PartnerControls">
+  <documentManagement>
+    <Status xmlns="1bb26ac9-f3a0-4cd9-9dc5-d241d0707c48">Current</Status>
+    <Comments xmlns="1bb26ac9-f3a0-4cd9-9dc5-d241d0707c48" xsi:nil="true"/>
+    <Class xmlns="1bb26ac9-f3a0-4cd9-9dc5-d241d0707c48" xsi:nil="true"/>
+  </documentManagement>
+</p:properties>
+</file>
+
+<file path=customXml/item3.xml><?xml version="1.0" encoding="utf-8"?>
+<b:Sources xmlns:b="http://schemas.openxmlformats.org/officeDocument/2006/bibliography" xmlns="http://schemas.openxmlformats.org/officeDocument/2006/bibliography" SelectedStyle="/APASixthEditionOfficeOnline.xsl" StyleName="APA" Version="6"/>
+</file>
+
+<file path=customXml/item4.xml><?xml version="1.0" encoding="utf-8"?>
 <ct:contentTypeSchema xmlns:ct="http://schemas.microsoft.com/office/2006/metadata/contentType" xmlns:ma="http://schemas.microsoft.com/office/2006/metadata/properties/metaAttributes" ct:_="" ma:_="" ma:contentTypeName="Document" ma:contentTypeID="0x0101001B5CA4109F9CF24090EB5E76911AC795" ma:contentTypeVersion="16" ma:contentTypeDescription="Create a new document." ma:contentTypeScope="" ma:versionID="79ba7b58119cacb981fedeb9a078781e">
   <xsd:schema xmlns:xsd="http://www.w3.org/2001/XMLSchema" xmlns:xs="http://www.w3.org/2001/XMLSchema" xmlns:p="http://schemas.microsoft.com/office/2006/metadata/properties" xmlns:ns2="1bb26ac9-f3a0-4cd9-9dc5-d241d0707c48" xmlns:ns3="ef922753-5dea-4703-9df9-8a4f61a5e366" targetNamespace="http://schemas.microsoft.com/office/2006/metadata/properties" ma:root="true" ma:fieldsID="39ef8a46296e50512aa1055f87e21402" ns2:_="" ns3:_="">
     <xsd:import namespace="1bb26ac9-f3a0-4cd9-9dc5-d241d0707c48"/>
@@ -8320,30 +8365,33 @@
 </ct:contentTypeSchema>
 </file>
 
-<file path=customXml/item2.xml><?xml version="1.0" encoding="utf-8"?>
-<?mso-contentType ?>
-<FormTemplates xmlns="http://schemas.microsoft.com/sharepoint/v3/contenttype/forms">
-  <Display>DocumentLibraryForm</Display>
-  <Edit>DocumentLibraryForm</Edit>
-  <New>DocumentLibraryForm</New>
-</FormTemplates>
+<file path=customXml/itemProps1.xml><?xml version="1.0" encoding="utf-8"?>
+<ds:datastoreItem xmlns:ds="http://schemas.openxmlformats.org/officeDocument/2006/customXml" ds:itemID="{C2CDCD33-26E2-48B9-8183-C3EB467E4DEC}">
+  <ds:schemaRefs>
+    <ds:schemaRef ds:uri="http://schemas.microsoft.com/sharepoint/v3/contenttype/forms"/>
+  </ds:schemaRefs>
+</ds:datastoreItem>
 </file>
 
-<file path=customXml/item3.xml><?xml version="1.0" encoding="utf-8"?>
-<p:properties xmlns:p="http://schemas.microsoft.com/office/2006/metadata/properties" xmlns:xsi="http://www.w3.org/2001/XMLSchema-instance" xmlns:pc="http://schemas.microsoft.com/office/infopath/2007/PartnerControls">
-  <documentManagement>
-    <Status xmlns="1bb26ac9-f3a0-4cd9-9dc5-d241d0707c48">Current</Status>
-    <Comments xmlns="1bb26ac9-f3a0-4cd9-9dc5-d241d0707c48" xsi:nil="true"/>
-    <Class xmlns="1bb26ac9-f3a0-4cd9-9dc5-d241d0707c48" xsi:nil="true"/>
-  </documentManagement>
-</p:properties>
+<file path=customXml/itemProps2.xml><?xml version="1.0" encoding="utf-8"?>
+<ds:datastoreItem xmlns:ds="http://schemas.openxmlformats.org/officeDocument/2006/customXml" ds:itemID="{A04C099A-3B5F-49B4-8E4F-E6631FE98EF1}">
+  <ds:schemaRefs>
+    <ds:schemaRef ds:uri="http://schemas.microsoft.com/office/2006/metadata/properties"/>
+    <ds:schemaRef ds:uri="http://schemas.microsoft.com/office/infopath/2007/PartnerControls"/>
+    <ds:schemaRef ds:uri="1bb26ac9-f3a0-4cd9-9dc5-d241d0707c48"/>
+  </ds:schemaRefs>
+</ds:datastoreItem>
 </file>
 
-<file path=customXml/item4.xml><?xml version="1.0" encoding="utf-8"?>
-<b:Sources xmlns:b="http://schemas.openxmlformats.org/officeDocument/2006/bibliography" xmlns="http://schemas.openxmlformats.org/officeDocument/2006/bibliography" SelectedStyle="/APASixthEditionOfficeOnline.xsl" StyleName="APA" Version="6"/>
+<file path=customXml/itemProps3.xml><?xml version="1.0" encoding="utf-8"?>
+<ds:datastoreItem xmlns:ds="http://schemas.openxmlformats.org/officeDocument/2006/customXml" ds:itemID="{624271E2-4B04-C541-B332-40F5676DD4A2}">
+  <ds:schemaRefs>
+    <ds:schemaRef ds:uri="http://schemas.openxmlformats.org/officeDocument/2006/bibliography"/>
+  </ds:schemaRefs>
+</ds:datastoreItem>
 </file>
 
-<file path=customXml/itemProps1.xml><?xml version="1.0" encoding="utf-8"?>
+<file path=customXml/itemProps4.xml><?xml version="1.0" encoding="utf-8"?>
 <ds:datastoreItem xmlns:ds="http://schemas.openxmlformats.org/officeDocument/2006/customXml" ds:itemID="{C984A4F0-1399-4268-A282-ED8C9FE23118}">
   <ds:schemaRefs>
     <ds:schemaRef ds:uri="http://schemas.microsoft.com/office/2006/metadata/contentType"/>
@@ -8360,30 +8408,4 @@
     <ds:schemaRef ds:uri="http://schemas.microsoft.com/internal/obd"/>
   </ds:schemaRefs>
 </ds:datastoreItem>
-</file>
-
-<file path=customXml/itemProps2.xml><?xml version="1.0" encoding="utf-8"?>
-<ds:datastoreItem xmlns:ds="http://schemas.openxmlformats.org/officeDocument/2006/customXml" ds:itemID="{C2CDCD33-26E2-48B9-8183-C3EB467E4DEC}">
-  <ds:schemaRefs>
-    <ds:schemaRef ds:uri="http://schemas.microsoft.com/sharepoint/v3/contenttype/forms"/>
-  </ds:schemaRefs>
-</ds:datastoreItem>
-</file>
-
-<file path=customXml/itemProps3.xml><?xml version="1.0" encoding="utf-8"?>
-<ds:datastoreItem xmlns:ds="http://schemas.openxmlformats.org/officeDocument/2006/customXml" ds:itemID="{A04C099A-3B5F-49B4-8E4F-E6631FE98EF1}">
-  <ds:schemaRefs>
-    <ds:schemaRef ds:uri="http://schemas.microsoft.com/office/2006/metadata/properties"/>
-    <ds:schemaRef ds:uri="http://schemas.microsoft.com/office/infopath/2007/PartnerControls"/>
-    <ds:schemaRef ds:uri="1bb26ac9-f3a0-4cd9-9dc5-d241d0707c48"/>
-  </ds:schemaRefs>
-</ds:datastoreItem>
-</file>
-
-<file path=customXml/itemProps4.xml><?xml version="1.0" encoding="utf-8"?>
-<ds:datastoreItem xmlns:ds="http://schemas.openxmlformats.org/officeDocument/2006/customXml" ds:itemID="{624271E2-4B04-C541-B332-40F5676DD4A2}">
-  <ds:schemaRefs>
-    <ds:schemaRef ds:uri="http://schemas.openxmlformats.org/officeDocument/2006/bibliography"/>
-  </ds:schemaRefs>
-</ds:datastoreItem>
 </file>
</xml_diff>